<commit_message>
feat(surat-prodi): add template for surat program studi and enhance error handling in generation process
</commit_message>
<xml_diff>
--- a/src/templates/surat_templates/template_surat_program_studi.docx
+++ b/src/templates/surat_templates/template_surat_program_studi.docx
@@ -2,13 +2,86 @@
 <file path=word/document.xml><?xml version="1.0" encoding="utf-8"?>
 <w:document xmlns:wpc="http://schemas.microsoft.com/office/word/2010/wordprocessingCanvas" xmlns:cx="http://schemas.microsoft.com/office/drawing/2014/chartex" xmlns:cx1="http://schemas.microsoft.com/office/drawing/2015/9/8/chartex" xmlns:cx2="http://schemas.microsoft.com/office/drawing/2015/10/21/chartex" xmlns:cx3="http://schemas.microsoft.com/office/drawing/2016/5/9/chartex" xmlns:cx4="http://schemas.microsoft.com/office/drawing/2016/5/10/chartex" xmlns:cx5="http://schemas.microsoft.com/office/drawing/2016/5/11/chartex" xmlns:cx6="http://schemas.microsoft.com/office/drawing/2016/5/12/chartex" xmlns:cx7="http://schemas.microsoft.com/office/drawing/2016/5/13/chartex" xmlns:cx8="http://schemas.microsoft.com/office/drawing/2016/5/14/chartex" xmlns:mc="http://schemas.openxmlformats.org/markup-compatibility/2006" xmlns:aink="http://schemas.microsoft.com/office/drawing/2016/ink" xmlns:am3d="http://schemas.microsoft.com/office/drawing/2017/model3d" xmlns:o="urn:schemas-microsoft-com:office:office" xmlns:oel="http://schemas.microsoft.com/office/2019/extlst" xmlns:r="http://schemas.openxmlformats.org/officeDocument/2006/relationships" xmlns:m="http://schemas.openxmlformats.org/officeDocument/2006/math" xmlns:v="urn:schemas-microsoft-com:vml" xmlns:wp14="http://schemas.microsoft.com/office/word/2010/wordprocessingDrawing" xmlns:wp="http://schemas.openxmlformats.org/drawingml/2006/wordprocessingDrawing" xmlns:w10="urn:schemas-microsoft-com:office:word" xmlns:w="http://schemas.openxmlformats.org/wordprocessingml/2006/main" xmlns:w14="http://schemas.microsoft.com/office/word/2010/wordml" xmlns:w15="http://schemas.microsoft.com/office/word/2012/wordml" xmlns:w16cex="http://schemas.microsoft.com/office/word/2018/wordml/cex" xmlns:w16cid="http://schemas.microsoft.com/office/word/2016/wordml/cid" xmlns:w16="http://schemas.microsoft.com/office/word/2018/wordml" xmlns:w16du="http://schemas.microsoft.com/office/word/2023/wordml/word16du" xmlns:w16sdtdh="http://schemas.microsoft.com/office/word/2020/wordml/sdtdatahash" xmlns:w16sdtfl="http://schemas.microsoft.com/office/word/2024/wordml/sdtformatlock" xmlns:w16se="http://schemas.microsoft.com/office/word/2015/wordml/symex" xmlns:wpg="http://schemas.microsoft.com/office/word/2010/wordprocessingGroup" xmlns:wpi="http://schemas.microsoft.com/office/word/2010/wordprocessingInk" xmlns:wne="http://schemas.microsoft.com/office/word/2006/wordml" xmlns:wps="http://schemas.microsoft.com/office/word/2010/wordprocessingShape" mc:Ignorable="w14 w15 w16se w16cid w16 w16cex w16sdtdh w16sdtfl w16du wp14">
   <w:body>
-    <w:p/>
+    <w:p>
+      <w:r>
+        <w:rPr>
+          <w:noProof/>
+        </w:rPr>
+        <w:drawing>
+          <wp:anchor distT="0" distB="0" distL="114300" distR="114300" simplePos="0" relativeHeight="251663360" behindDoc="0" locked="0" layoutInCell="1" allowOverlap="1" wp14:anchorId="37C87CAE" wp14:editId="4FBC532F">
+            <wp:simplePos x="0" y="0"/>
+            <wp:positionH relativeFrom="page">
+              <wp:align>right</wp:align>
+            </wp:positionH>
+            <wp:positionV relativeFrom="paragraph">
+              <wp:posOffset>-1005840</wp:posOffset>
+            </wp:positionV>
+            <wp:extent cx="2454813" cy="1001964"/>
+            <wp:effectExtent l="0" t="0" r="3175" b="8255"/>
+            <wp:wrapNone/>
+            <wp:docPr id="2107096028" name="Picture 1" descr="A black text on a white background&#10;&#10;AI-generated content may be incorrect."/>
+            <wp:cNvGraphicFramePr>
+              <a:graphicFrameLocks xmlns:a="http://schemas.openxmlformats.org/drawingml/2006/main" noChangeAspect="1"/>
+            </wp:cNvGraphicFramePr>
+            <a:graphic xmlns:a="http://schemas.openxmlformats.org/drawingml/2006/main">
+              <a:graphicData uri="http://schemas.openxmlformats.org/drawingml/2006/picture">
+                <pic:pic xmlns:pic="http://schemas.openxmlformats.org/drawingml/2006/picture">
+                  <pic:nvPicPr>
+                    <pic:cNvPr id="2107096028" name="Picture 1" descr="A black text on a white background&#10;&#10;AI-generated content may be incorrect."/>
+                    <pic:cNvPicPr/>
+                  </pic:nvPicPr>
+                  <pic:blipFill>
+                    <a:blip r:embed="rId4">
+                      <a:extLst>
+                        <a:ext uri="{28A0092B-C50C-407E-A947-70E740481C1C}">
+                          <a14:useLocalDpi xmlns:a14="http://schemas.microsoft.com/office/drawing/2010/main" val="0"/>
+                        </a:ext>
+                      </a:extLst>
+                    </a:blip>
+                    <a:stretch>
+                      <a:fillRect/>
+                    </a:stretch>
+                  </pic:blipFill>
+                  <pic:spPr>
+                    <a:xfrm>
+                      <a:off x="0" y="0"/>
+                      <a:ext cx="2454813" cy="1001964"/>
+                    </a:xfrm>
+                    <a:prstGeom prst="rect">
+                      <a:avLst/>
+                    </a:prstGeom>
+                  </pic:spPr>
+                </pic:pic>
+              </a:graphicData>
+            </a:graphic>
+            <wp14:sizeRelH relativeFrom="margin">
+              <wp14:pctWidth>0</wp14:pctWidth>
+            </wp14:sizeRelH>
+            <wp14:sizeRelV relativeFrom="margin">
+              <wp14:pctHeight>0</wp14:pctHeight>
+            </wp14:sizeRelV>
+          </wp:anchor>
+        </w:drawing>
+      </w:r>
+    </w:p>
     <w:p>
       <w:pPr>
         <w:spacing w:after="200"/>
         <w:jc w:val="center"/>
+        <w:rPr>
+          <w:b/>
+          <w:bCs/>
+          <w:sz w:val="32"/>
+          <w:szCs w:val="32"/>
+        </w:rPr>
       </w:pPr>
       <w:r>
+        <w:rPr>
+          <w:b/>
+          <w:bCs/>
+          <w:sz w:val="32"/>
+          <w:szCs w:val="32"/>
+        </w:rPr>
         <w:t>SURAT PROGRAM STUDI</w:t>
       </w:r>
     </w:p>
@@ -28,15 +101,18 @@
       </w:r>
       <w:proofErr w:type="gramEnd"/>
       <w:r>
-        <w:t xml:space="preserve"> {{</w:t>
-      </w:r>
-      <w:proofErr w:type="spellStart"/>
-      <w:r>
-        <w:t>nomorRegistrasi</w:t>
-      </w:r>
-      <w:proofErr w:type="spellEnd"/>
-      <w:r>
-        <w:t>}}</w:t>
+        <w:t xml:space="preserve"> </w:t>
+      </w:r>
+      <w:r>
+        <w:t>&lt;&lt;&lt;</w:t>
+      </w:r>
+      <w:proofErr w:type="spellStart"/>
+      <w:r>
+        <w:t>nomor_surat</w:t>
+      </w:r>
+      <w:proofErr w:type="spellEnd"/>
+      <w:r>
+        <w:t>&gt;&gt;&gt;</w:t>
       </w:r>
       <w:r>
         <w:br/>
@@ -52,15 +128,10 @@
       </w:r>
       <w:proofErr w:type="gramEnd"/>
       <w:r>
-        <w:t xml:space="preserve"> {{</w:t>
-      </w:r>
-      <w:proofErr w:type="spellStart"/>
-      <w:r>
-        <w:t>jenis_surat</w:t>
-      </w:r>
-      <w:proofErr w:type="spellEnd"/>
-      <w:r>
-        <w:t>}}</w:t>
+        <w:t xml:space="preserve"> </w:t>
+      </w:r>
+      <w:r>
+        <w:t>Surat Program Studi</w:t>
       </w:r>
     </w:p>
     <w:p>
@@ -119,7 +190,10 @@
       </w:r>
       <w:proofErr w:type="gramEnd"/>
       <w:r>
-        <w:t xml:space="preserve"> {{</w:t>
+        <w:t xml:space="preserve"> </w:t>
+      </w:r>
+      <w:r>
+        <w:t>&lt;&lt;&lt;</w:t>
       </w:r>
       <w:proofErr w:type="spellStart"/>
       <w:r>
@@ -127,7 +201,7 @@
       </w:r>
       <w:proofErr w:type="spellEnd"/>
       <w:r>
-        <w:t>}}</w:t>
+        <w:t>&gt;&gt;&gt;</w:t>
       </w:r>
       <w:r>
         <w:br/>
@@ -143,7 +217,10 @@
       </w:r>
       <w:proofErr w:type="gramEnd"/>
       <w:r>
-        <w:t xml:space="preserve"> {{role}}</w:t>
+        <w:t xml:space="preserve"> </w:t>
+      </w:r>
+      <w:r>
+        <w:t>&lt;&lt;&lt;role&gt;&gt;&gt;</w:t>
       </w:r>
       <w:r>
         <w:br/>
@@ -160,7 +237,10 @@
       </w:r>
       <w:proofErr w:type="gramEnd"/>
       <w:r>
-        <w:t xml:space="preserve"> Program Studi {{</w:t>
+        <w:t xml:space="preserve"> Program Studi </w:t>
+      </w:r>
+      <w:r>
+        <w:t>&lt;&lt;&lt;</w:t>
       </w:r>
       <w:proofErr w:type="spellStart"/>
       <w:r>
@@ -168,7 +248,7 @@
       </w:r>
       <w:proofErr w:type="spellEnd"/>
       <w:r>
-        <w:t>}}</w:t>
+        <w:t>&gt;&gt;&gt;</w:t>
       </w:r>
     </w:p>
     <w:p>
@@ -229,15 +309,10 @@
       </w:r>
       <w:proofErr w:type="gramEnd"/>
       <w:r>
-        <w:t xml:space="preserve"> {</w:t>
-      </w:r>
-      <w:proofErr w:type="spellStart"/>
-      <w:r>
-        <w:t>namaMahasiswa</w:t>
-      </w:r>
-      <w:proofErr w:type="spellEnd"/>
-      <w:r>
-        <w:t>}</w:t>
+        <w:t xml:space="preserve"> </w:t>
+      </w:r>
+      <w:r>
+        <w:t>&lt;&lt;&lt;nama&gt;&gt;&gt;</w:t>
       </w:r>
       <w:r>
         <w:br/>
@@ -248,12 +323,16 @@
       </w:r>
       <w:proofErr w:type="gramEnd"/>
       <w:r>
-        <w:t xml:space="preserve"> {nim} </w:t>
+        <w:t xml:space="preserve"> </w:t>
+      </w:r>
+      <w:r>
+        <w:t>&lt;&lt;&lt;nim&gt;&gt;&gt;</w:t>
+      </w:r>
+      <w:r>
+        <w:t xml:space="preserve"> </w:t>
       </w:r>
       <w:r>
         <w:br/>
-      </w:r>
-      <w:r>
         <w:t xml:space="preserve">Program </w:t>
       </w:r>
       <w:proofErr w:type="gramStart"/>
@@ -262,15 +341,21 @@
       </w:r>
       <w:proofErr w:type="gramEnd"/>
       <w:r>
-        <w:t xml:space="preserve"> {</w:t>
-      </w:r>
-      <w:proofErr w:type="spellStart"/>
-      <w:r>
-        <w:t>programStudi</w:t>
-      </w:r>
-      <w:proofErr w:type="spellEnd"/>
-      <w:r>
-        <w:t xml:space="preserve">} </w:t>
+        <w:t xml:space="preserve"> </w:t>
+      </w:r>
+      <w:r>
+        <w:t>&lt;&lt;&lt;</w:t>
+      </w:r>
+      <w:proofErr w:type="spellStart"/>
+      <w:r>
+        <w:t>program_studi</w:t>
+      </w:r>
+      <w:proofErr w:type="spellEnd"/>
+      <w:r>
+        <w:t>&gt;&gt;&gt;</w:t>
+      </w:r>
+      <w:r>
+        <w:t xml:space="preserve"> </w:t>
       </w:r>
       <w:r>
         <w:br/>
@@ -289,23 +374,24 @@
       </w:r>
       <w:proofErr w:type="gramEnd"/>
       <w:r>
-        <w:t xml:space="preserve"> {</w:t>
-      </w:r>
-      <w:proofErr w:type="spellStart"/>
-      <w:r>
-        <w:t>tahunAkademik</w:t>
-      </w:r>
-      <w:proofErr w:type="spellEnd"/>
-      <w:r>
-        <w:t>}</w:t>
+        <w:t xml:space="preserve"> </w:t>
+      </w:r>
+      <w:r>
+        <w:t>&lt;&lt;&lt;</w:t>
+      </w:r>
+      <w:proofErr w:type="spellStart"/>
+      <w:r>
+        <w:t>tahun_akademik</w:t>
+      </w:r>
+      <w:proofErr w:type="spellEnd"/>
+      <w:r>
+        <w:t>&gt;&gt;&gt;</w:t>
       </w:r>
       <w:r>
         <w:br/>
       </w:r>
       <w:r>
         <w:br/>
-      </w:r>
-      <w:r>
         <w:t xml:space="preserve">Dosen </w:t>
       </w:r>
       <w:proofErr w:type="spellStart"/>
@@ -319,20 +405,24 @@
       </w:r>
       <w:proofErr w:type="gramEnd"/>
       <w:r>
-        <w:t xml:space="preserve"> {</w:t>
-      </w:r>
-      <w:proofErr w:type="spellStart"/>
-      <w:r>
-        <w:t>namaDosen</w:t>
-      </w:r>
-      <w:proofErr w:type="spellEnd"/>
-      <w:r>
-        <w:t xml:space="preserve">} </w:t>
+        <w:t xml:space="preserve"> </w:t>
+      </w:r>
+      <w:r>
+        <w:t>&lt;&lt;&lt;</w:t>
+      </w:r>
+      <w:proofErr w:type="spellStart"/>
+      <w:r>
+        <w:t>nama_dosen</w:t>
+      </w:r>
+      <w:proofErr w:type="spellEnd"/>
+      <w:r>
+        <w:t>&gt;&gt;&gt;</w:t>
+      </w:r>
+      <w:r>
+        <w:t xml:space="preserve"> </w:t>
       </w:r>
       <w:r>
         <w:br/>
-      </w:r>
-      <w:r>
         <w:t xml:space="preserve">NIP </w:t>
       </w:r>
       <w:proofErr w:type="gramStart"/>
@@ -341,15 +431,18 @@
       </w:r>
       <w:proofErr w:type="gramEnd"/>
       <w:r>
-        <w:t xml:space="preserve"> {</w:t>
-      </w:r>
-      <w:proofErr w:type="spellStart"/>
-      <w:r>
-        <w:t>nipDosen</w:t>
-      </w:r>
-      <w:proofErr w:type="spellEnd"/>
-      <w:r>
-        <w:t>}</w:t>
+        <w:t xml:space="preserve"> </w:t>
+      </w:r>
+      <w:r>
+        <w:t>&lt;&lt;&lt;</w:t>
+      </w:r>
+      <w:proofErr w:type="spellStart"/>
+      <w:r>
+        <w:t>nip_dosen</w:t>
+      </w:r>
+      <w:proofErr w:type="spellEnd"/>
+      <w:r>
+        <w:t>&gt;&gt;&gt;</w:t>
       </w:r>
       <w:r>
         <w:br/>
@@ -358,15 +451,15 @@
         <w:br/>
       </w:r>
       <w:r>
-        <w:t>{{</w:t>
-      </w:r>
-      <w:proofErr w:type="spellStart"/>
-      <w:r>
-        <w:t>judulPenelitian</w:t>
-      </w:r>
-      <w:proofErr w:type="spellEnd"/>
-      <w:r>
-        <w:t>}}</w:t>
+        <w:t>&lt;&lt;&lt;</w:t>
+      </w:r>
+      <w:proofErr w:type="spellStart"/>
+      <w:r>
+        <w:t>judul_penelitian</w:t>
+      </w:r>
+      <w:proofErr w:type="spellEnd"/>
+      <w:r>
+        <w:t>&gt;&gt;&gt;</w:t>
       </w:r>
       <w:r>
         <w:br/>
@@ -375,15 +468,15 @@
         <w:br/>
       </w:r>
       <w:r>
-        <w:t>{</w:t>
-      </w:r>
-      <w:proofErr w:type="spellStart"/>
-      <w:r>
-        <w:t>keterangan</w:t>
-      </w:r>
-      <w:proofErr w:type="spellEnd"/>
-      <w:r>
-        <w:t>}</w:t>
+        <w:t>&lt;&lt;&lt;</w:t>
+      </w:r>
+      <w:proofErr w:type="spellStart"/>
+      <w:r>
+        <w:t>keperluan</w:t>
+      </w:r>
+      <w:proofErr w:type="spellEnd"/>
+      <w:r>
+        <w:t>&gt;&gt;&gt;</w:t>
       </w:r>
     </w:p>
     <w:p/>
@@ -457,7 +550,10 @@
     <w:p/>
     <w:p>
       <w:r>
-        <w:t>Bandung, {{</w:t>
+        <w:t xml:space="preserve">Bandung, </w:t>
+      </w:r>
+      <w:r>
+        <w:t>&lt;&lt;&lt;</w:t>
       </w:r>
       <w:proofErr w:type="spellStart"/>
       <w:r>
@@ -465,13 +561,13 @@
       </w:r>
       <w:proofErr w:type="spellEnd"/>
       <w:r>
-        <w:t>}}</w:t>
+        <w:t>&gt;&gt;&gt;</w:t>
       </w:r>
     </w:p>
     <w:p/>
     <w:p>
       <w:r>
-        <w:t>{{</w:t>
+        <w:t>&lt;&lt;&lt;</w:t>
       </w:r>
       <w:proofErr w:type="spellStart"/>
       <w:r>
@@ -479,25 +575,16 @@
       </w:r>
       <w:proofErr w:type="spellEnd"/>
       <w:r>
-        <w:t>}}</w:t>
+        <w:t>&gt;&gt;&gt;</w:t>
       </w:r>
       <w:r>
         <w:br/>
-        <w:t>{{role}}</w:t>
-      </w:r>
-      <w:r>
-        <w:br/>
-        <w:t>Program Studi {{</w:t>
-      </w:r>
-      <w:proofErr w:type="spellStart"/>
-      <w:r>
-        <w:t>programStudi</w:t>
-      </w:r>
-      <w:proofErr w:type="spellEnd"/>
-      <w:r>
-        <w:t>}}</w:t>
+      </w:r>
+      <w:r>
+        <w:t>&lt;&lt;&lt;role&gt;&gt;&gt;</w:t>
       </w:r>
     </w:p>
+    <w:p/>
     <w:p>
       <w:r>
         <w:rPr>
@@ -525,7 +612,7 @@
                     <pic:cNvPicPr/>
                   </pic:nvPicPr>
                   <pic:blipFill>
-                    <a:blip r:embed="rId4"/>
+                    <a:blip r:embed="rId5"/>
                     <a:stretch>
                       <a:fillRect/>
                     </a:stretch>
@@ -534,52 +621,6 @@
                     <a:xfrm>
                       <a:off x="0" y="0"/>
                       <a:ext cx="7543800" cy="853440"/>
-                    </a:xfrm>
-                    <a:prstGeom prst="rect">
-                      <a:avLst/>
-                    </a:prstGeom>
-                  </pic:spPr>
-                </pic:pic>
-              </a:graphicData>
-            </a:graphic>
-          </wp:anchor>
-        </w:drawing>
-      </w:r>
-      <w:r>
-        <w:rPr>
-          <w:noProof/>
-        </w:rPr>
-        <w:drawing>
-          <wp:anchor distT="0" distB="0" distL="114300" distR="114300" simplePos="0" relativeHeight="251659264" behindDoc="0" locked="0" layoutInCell="1" allowOverlap="0" wp14:anchorId="514E5883" wp14:editId="45D20FF7">
-            <wp:simplePos x="0" y="0"/>
-            <wp:positionH relativeFrom="margin">
-              <wp:align>center</wp:align>
-            </wp:positionH>
-            <wp:positionV relativeFrom="page">
-              <wp:align>top</wp:align>
-            </wp:positionV>
-            <wp:extent cx="7525512" cy="1143000"/>
-            <wp:effectExtent l="0" t="0" r="0" b="0"/>
-            <wp:wrapTopAndBottom/>
-            <wp:docPr id="8" name="Picture 8" descr="A white background with black and white clouds&#10;&#10;AI-generated content may be incorrect."/>
-            <wp:cNvGraphicFramePr/>
-            <a:graphic xmlns:a="http://schemas.openxmlformats.org/drawingml/2006/main">
-              <a:graphicData uri="http://schemas.openxmlformats.org/drawingml/2006/picture">
-                <pic:pic xmlns:pic="http://schemas.openxmlformats.org/drawingml/2006/picture">
-                  <pic:nvPicPr>
-                    <pic:cNvPr id="8" name="Picture 8" descr="A white background with black and white clouds&#10;&#10;AI-generated content may be incorrect."/>
-                    <pic:cNvPicPr/>
-                  </pic:nvPicPr>
-                  <pic:blipFill>
-                    <a:blip r:embed="rId5"/>
-                    <a:stretch>
-                      <a:fillRect/>
-                    </a:stretch>
-                  </pic:blipFill>
-                  <pic:spPr>
-                    <a:xfrm>
-                      <a:off x="0" y="0"/>
-                      <a:ext cx="7525512" cy="1143000"/>
                     </a:xfrm>
                     <a:prstGeom prst="rect">
                       <a:avLst/>
@@ -1528,6 +1569,18 @@
       <w:spacing w:val="5"/>
     </w:rPr>
   </w:style>
+  <w:style w:type="paragraph" w:styleId="NormalWeb">
+    <w:name w:val="Normal (Web)"/>
+    <w:basedOn w:val="Normal"/>
+    <w:uiPriority w:val="99"/>
+    <w:semiHidden/>
+    <w:unhideWhenUsed/>
+    <w:rsid w:val="00C678A6"/>
+    <w:rPr>
+      <w:sz w:val="24"/>
+      <w:szCs w:val="24"/>
+    </w:rPr>
+  </w:style>
 </w:styles>
 </file>
 

</xml_diff>